<commit_message>
Update Teste de Software - ServHub.docx
</commit_message>
<xml_diff>
--- a/Teste de Software - ServHub.docx
+++ b/Teste de Software - ServHub.docx
@@ -288,84 +288,89 @@
     </w:p>
     <w:p>
       <w:pPr>
-        <w:jc w:val="center"/>
-      </w:pPr>
-    </w:p>
-    <w:p>
-      <w:pPr>
-        <w:jc w:val="center"/>
-      </w:pPr>
-    </w:p>
-    <w:p>
-      <w:pPr>
-        <w:jc w:val="center"/>
-      </w:pPr>
-    </w:p>
-    <w:p>
-      <w:pPr>
-        <w:jc w:val="center"/>
-      </w:pPr>
-    </w:p>
-    <w:p>
-      <w:pPr>
-        <w:jc w:val="center"/>
-      </w:pPr>
-    </w:p>
-    <w:p>
-      <w:pPr>
-        <w:jc w:val="center"/>
-      </w:pPr>
-    </w:p>
-    <w:p>
-      <w:pPr>
-        <w:jc w:val="center"/>
-      </w:pPr>
-    </w:p>
-    <w:p>
-      <w:pPr>
-        <w:jc w:val="center"/>
-      </w:pPr>
-    </w:p>
-    <w:p>
-      <w:pPr>
-        <w:jc w:val="center"/>
-      </w:pPr>
-    </w:p>
-    <w:p>
-      <w:pPr>
-        <w:jc w:val="center"/>
-      </w:pPr>
-    </w:p>
-    <w:p>
-      <w:pPr>
-        <w:jc w:val="center"/>
-      </w:pPr>
-    </w:p>
-    <w:p>
-      <w:pPr>
-        <w:jc w:val="center"/>
-      </w:pPr>
-    </w:p>
-    <w:p>
-      <w:pPr>
-        <w:jc w:val="center"/>
-      </w:pPr>
-    </w:p>
-    <w:p>
-      <w:pPr>
-        <w:jc w:val="center"/>
-      </w:pPr>
-    </w:p>
-    <w:p>
-      <w:pPr>
-        <w:jc w:val="center"/>
-      </w:pPr>
-    </w:p>
-    <w:p>
-      <w:pPr>
-        <w:jc w:val="center"/>
+        <w:jc w:val="both"/>
       </w:pPr>
       <w:r>
+        <w:tab/>
+        <w:t>Quase tudo no site é funcional, porém ele peca no quesito segurança para a própria empresa, ele precisa de uma melhor verificação para perfis mal-intencionados. Fora isso o sistema funciona com sucesso!</w:t>
+      </w:r>
+    </w:p>
+    <w:p>
+      <w:pPr>
+        <w:jc w:val="center"/>
+      </w:pPr>
+    </w:p>
+    <w:p>
+      <w:pPr>
+        <w:jc w:val="center"/>
+      </w:pPr>
+    </w:p>
+    <w:p>
+      <w:pPr>
+        <w:jc w:val="center"/>
+      </w:pPr>
+    </w:p>
+    <w:p>
+      <w:pPr>
+        <w:jc w:val="center"/>
+      </w:pPr>
+    </w:p>
+    <w:p>
+      <w:pPr>
+        <w:jc w:val="center"/>
+      </w:pPr>
+    </w:p>
+    <w:p>
+      <w:pPr>
+        <w:jc w:val="center"/>
+      </w:pPr>
+    </w:p>
+    <w:p>
+      <w:pPr>
+        <w:jc w:val="center"/>
+      </w:pPr>
+    </w:p>
+    <w:p>
+      <w:pPr>
+        <w:jc w:val="center"/>
+      </w:pPr>
+    </w:p>
+    <w:p>
+      <w:pPr>
+        <w:jc w:val="center"/>
+      </w:pPr>
+    </w:p>
+    <w:p>
+      <w:pPr>
+        <w:jc w:val="center"/>
+      </w:pPr>
+    </w:p>
+    <w:p>
+      <w:pPr>
+        <w:jc w:val="center"/>
+      </w:pPr>
+    </w:p>
+    <w:p>
+      <w:pPr>
+        <w:jc w:val="center"/>
+      </w:pPr>
+    </w:p>
+    <w:p>
+      <w:pPr>
+        <w:jc w:val="center"/>
+      </w:pPr>
+    </w:p>
+    <w:p>
+      <w:pPr>
+        <w:jc w:val="center"/>
+      </w:pPr>
+    </w:p>
+    <w:p>
+      <w:pPr>
+        <w:jc w:val="center"/>
+      </w:pPr>
+      <w:r>
+        <w:lastRenderedPageBreak/>
         <w:t>Stefany Lino Silva</w:t>
       </w:r>
     </w:p>

</xml_diff>